<commit_message>
documento segunda presentacion.docx y base de datos, nueva exportación
</commit_message>
<xml_diff>
--- a/documento segunda presentacion.docx
+++ b/documento segunda presentacion.docx
@@ -12,24 +12,346 @@
         <w:rPr>
           <w:lang w:val="es-MX"/>
         </w:rPr>
-        <w:t>//Documento comentando las funcionalidades disponibles y las que se implementaran para la final.</w:t>
+        <w:t>A la fecha de entrega, la aplicación cuenta con</w:t>
+      </w:r>
+      <w:r>
+        <w:rPr>
+          <w:lang w:val="es-MX"/>
+        </w:rPr>
+        <w:t xml:space="preserve"> la siguiente funcionalidad</w:t>
+      </w:r>
+      <w:r>
+        <w:rPr>
+          <w:lang w:val="es-MX"/>
+        </w:rPr>
+        <w:t>:</w:t>
       </w:r>
     </w:p>
     <w:p>
       <w:pPr>
-        <w:rPr>
-          <w:lang w:val="es-MX"/>
-        </w:rPr>
-      </w:pPr>
+        <w:pStyle w:val="Prrafodelista"/>
+        <w:numPr>
+          <w:ilvl w:val="0"/>
+          <w:numId w:val="1"/>
+        </w:numPr>
+        <w:rPr>
+          <w:lang w:val="es-MX"/>
+        </w:rPr>
+      </w:pPr>
+      <w:r>
+        <w:rPr>
+          <w:u w:val="single"/>
+          <w:lang w:val="es-MX"/>
+        </w:rPr>
+        <w:t xml:space="preserve">Pantalla de </w:t>
+      </w:r>
+      <w:proofErr w:type="spellStart"/>
+      <w:r>
+        <w:rPr>
+          <w:u w:val="single"/>
+          <w:lang w:val="es-MX"/>
+        </w:rPr>
+        <w:t>logueo</w:t>
+      </w:r>
+      <w:proofErr w:type="spellEnd"/>
+      <w:r>
+        <w:rPr>
+          <w:lang w:val="es-MX"/>
+        </w:rPr>
+        <w:t xml:space="preserve">: </w:t>
+      </w:r>
+      <w:r>
+        <w:rPr>
+          <w:lang w:val="es-MX"/>
+        </w:rPr>
+        <w:t xml:space="preserve">Como primera instancia se muestra los detalles de bienvenida, junto a las opciones de “log in” </w:t>
+      </w:r>
+      <w:r>
+        <w:rPr>
+          <w:b/>
+          <w:lang w:val="es-MX"/>
+        </w:rPr>
+        <w:t>(usuario=”docente” y contraseña</w:t>
+      </w:r>
+      <w:r>
+        <w:rPr>
+          <w:b/>
+          <w:lang w:val="es-MX"/>
+        </w:rPr>
+        <w:t>=”docente”</w:t>
+      </w:r>
+      <w:r>
+        <w:rPr>
+          <w:b/>
+          <w:lang w:val="es-MX"/>
+        </w:rPr>
+        <w:t>)</w:t>
+      </w:r>
+      <w:r>
+        <w:rPr>
+          <w:lang w:val="es-MX"/>
+        </w:rPr>
+        <w:t xml:space="preserve"> y un apartado “</w:t>
+      </w:r>
+      <w:proofErr w:type="spellStart"/>
+      <w:r>
+        <w:rPr>
+          <w:lang w:val="es-MX"/>
+        </w:rPr>
+        <w:t>about</w:t>
+      </w:r>
+      <w:proofErr w:type="spellEnd"/>
+      <w:r>
+        <w:rPr>
+          <w:lang w:val="es-MX"/>
+        </w:rPr>
+        <w:t xml:space="preserve"> </w:t>
+      </w:r>
+      <w:proofErr w:type="spellStart"/>
+      <w:r>
+        <w:rPr>
+          <w:lang w:val="es-MX"/>
+        </w:rPr>
+        <w:t>us</w:t>
+      </w:r>
+      <w:proofErr w:type="spellEnd"/>
+      <w:r>
+        <w:rPr>
+          <w:lang w:val="es-MX"/>
+        </w:rPr>
+        <w:t>”.</w:t>
+      </w:r>
     </w:p>
     <w:p>
       <w:pPr>
-        <w:rPr>
-          <w:lang w:val="es-MX"/>
-        </w:rPr>
-      </w:pPr>
+        <w:pStyle w:val="Prrafodelista"/>
+        <w:rPr>
+          <w:lang w:val="es-MX"/>
+        </w:rPr>
+      </w:pPr>
+      <w:r>
+        <w:rPr>
+          <w:lang w:val="es-MX"/>
+        </w:rPr>
+        <w:t>El ingreso a la aplicación, será desde el perfil docente.</w:t>
+      </w:r>
+    </w:p>
+    <w:p>
+      <w:pPr>
+        <w:pStyle w:val="Prrafodelista"/>
+        <w:numPr>
+          <w:ilvl w:val="0"/>
+          <w:numId w:val="1"/>
+        </w:numPr>
+        <w:rPr>
+          <w:lang w:val="es-MX"/>
+        </w:rPr>
+      </w:pPr>
+      <w:r>
+        <w:rPr>
+          <w:u w:val="single"/>
+          <w:lang w:val="es-MX"/>
+        </w:rPr>
+        <w:t>Pantalla principal</w:t>
+      </w:r>
+      <w:r>
+        <w:rPr>
+          <w:lang w:val="es-MX"/>
+        </w:rPr>
+        <w:t xml:space="preserve">: En esta </w:t>
+      </w:r>
+      <w:proofErr w:type="spellStart"/>
+      <w:r>
+        <w:rPr>
+          <w:lang w:val="es-MX"/>
+        </w:rPr>
+        <w:t>browse</w:t>
+      </w:r>
+      <w:proofErr w:type="spellEnd"/>
+      <w:r>
+        <w:rPr>
+          <w:lang w:val="es-MX"/>
+        </w:rPr>
+        <w:t xml:space="preserve"> se encuentran presentes las opciones “Actividades” y “Alumnos”.</w:t>
+      </w:r>
+    </w:p>
+    <w:p>
+      <w:pPr>
+        <w:pStyle w:val="Prrafodelista"/>
+        <w:rPr>
+          <w:lang w:val="es-MX"/>
+        </w:rPr>
+      </w:pPr>
+      <w:r>
+        <w:rPr>
+          <w:lang w:val="es-MX"/>
+        </w:rPr>
+        <w:t>Alumnos: se encuentra en construcción.</w:t>
+      </w:r>
+    </w:p>
+    <w:p>
+      <w:pPr>
+        <w:pStyle w:val="Prrafodelista"/>
+        <w:rPr>
+          <w:lang w:val="es-MX"/>
+        </w:rPr>
+      </w:pPr>
+      <w:r>
+        <w:rPr>
+          <w:lang w:val="es-MX"/>
+        </w:rPr>
+        <w:t xml:space="preserve">Actividades: </w:t>
+      </w:r>
+      <w:r>
+        <w:rPr>
+          <w:lang w:val="es-MX"/>
+        </w:rPr>
+        <w:t xml:space="preserve">se ingresa a un siguiente </w:t>
+      </w:r>
+      <w:proofErr w:type="spellStart"/>
+      <w:r>
+        <w:rPr>
+          <w:lang w:val="es-MX"/>
+        </w:rPr>
+        <w:t>browse</w:t>
+      </w:r>
+      <w:proofErr w:type="spellEnd"/>
+      <w:r>
+        <w:rPr>
+          <w:lang w:val="es-MX"/>
+        </w:rPr>
+        <w:t xml:space="preserve"> que contiene un listado de actividades precargadas, </w:t>
+      </w:r>
       <w:bookmarkStart w:id="0" w:name="_GoBack"/>
       <w:bookmarkEnd w:id="0"/>
+      <w:r>
+        <w:rPr>
+          <w:lang w:val="es-MX"/>
+        </w:rPr>
+        <w:t>junto con opciones de ABM.</w:t>
+      </w:r>
+    </w:p>
+    <w:p>
+      <w:pPr>
+        <w:pStyle w:val="Prrafodelista"/>
+        <w:rPr>
+          <w:lang w:val="es-MX"/>
+        </w:rPr>
+      </w:pPr>
+      <w:r>
+        <w:rPr>
+          <w:lang w:val="es-MX"/>
+        </w:rPr>
+        <w:t xml:space="preserve">Ejemplo: al presionar botón “Nuevo” se accede a un nuevo </w:t>
+      </w:r>
+      <w:proofErr w:type="spellStart"/>
+      <w:r>
+        <w:rPr>
+          <w:lang w:val="es-MX"/>
+        </w:rPr>
+        <w:t>browse</w:t>
+      </w:r>
+      <w:proofErr w:type="spellEnd"/>
+      <w:r>
+        <w:rPr>
+          <w:lang w:val="es-MX"/>
+        </w:rPr>
+        <w:t>, el cual muestra los tipos de plantilla disponibles para su posterior creación.</w:t>
+      </w:r>
+    </w:p>
+    <w:p>
+      <w:pPr>
+        <w:rPr>
+          <w:lang w:val="es-MX"/>
+        </w:rPr>
+      </w:pPr>
+      <w:r>
+        <w:rPr>
+          <w:lang w:val="es-MX"/>
+        </w:rPr>
+        <w:t>Funcionalidades planificadas a implementar en la entrega final:</w:t>
+      </w:r>
+    </w:p>
+    <w:p>
+      <w:pPr>
+        <w:pStyle w:val="Prrafodelista"/>
+        <w:numPr>
+          <w:ilvl w:val="0"/>
+          <w:numId w:val="2"/>
+        </w:numPr>
+        <w:rPr>
+          <w:lang w:val="es-MX"/>
+        </w:rPr>
+      </w:pPr>
+      <w:r>
+        <w:rPr>
+          <w:u w:val="single"/>
+          <w:lang w:val="es-MX"/>
+        </w:rPr>
+        <w:t>Perfil Docente</w:t>
+      </w:r>
+      <w:r>
+        <w:rPr>
+          <w:lang w:val="es-MX"/>
+        </w:rPr>
+        <w:t>: se desarrollará la administración de alumnos (ABM)</w:t>
+      </w:r>
+      <w:r>
+        <w:rPr>
+          <w:lang w:val="es-MX"/>
+        </w:rPr>
+        <w:t>, como así también ver los registros personales y estadísticas de éstos.</w:t>
+      </w:r>
+    </w:p>
+    <w:p>
+      <w:pPr>
+        <w:pStyle w:val="Prrafodelista"/>
+        <w:numPr>
+          <w:ilvl w:val="0"/>
+          <w:numId w:val="2"/>
+        </w:numPr>
+        <w:rPr>
+          <w:lang w:val="es-MX"/>
+        </w:rPr>
+      </w:pPr>
+      <w:r>
+        <w:rPr>
+          <w:u w:val="single"/>
+          <w:lang w:val="es-MX"/>
+        </w:rPr>
+        <w:t>Actividades</w:t>
+      </w:r>
+      <w:r>
+        <w:rPr>
+          <w:lang w:val="es-MX"/>
+        </w:rPr>
+        <w:t>: se implementará funcionalidad para crear, editar, asignar, probar y eliminar.</w:t>
+      </w:r>
+    </w:p>
+    <w:p>
+      <w:pPr>
+        <w:pStyle w:val="Prrafodelista"/>
+        <w:numPr>
+          <w:ilvl w:val="0"/>
+          <w:numId w:val="2"/>
+        </w:numPr>
+        <w:rPr>
+          <w:lang w:val="es-MX"/>
+        </w:rPr>
+      </w:pPr>
+      <w:r>
+        <w:rPr>
+          <w:u w:val="single"/>
+          <w:lang w:val="es-MX"/>
+        </w:rPr>
+        <w:t>Perfil Alumno</w:t>
+      </w:r>
+      <w:r>
+        <w:rPr>
+          <w:lang w:val="es-MX"/>
+        </w:rPr>
+        <w:t>: se podrá ingresar a las actividades asignadas, pudiendo jugar cada una de las mismas.</w:t>
+      </w:r>
     </w:p>
     <w:sectPr>
       <w:pgSz w:w="11906" w:h="16838"/>
@@ -39,6 +361,189 @@
     </w:sectPr>
   </w:body>
 </w:document>
+</file>
+
+<file path=word/numbering.xml><?xml version="1.0" encoding="utf-8"?>
+<w:numbering xmlns:wpc="http://schemas.microsoft.com/office/word/2010/wordprocessingCanvas" xmlns:cx="http://schemas.microsoft.com/office/drawing/2014/chartex" xmlns:cx1="http://schemas.microsoft.com/office/drawing/2015/9/8/chartex" xmlns:cx2="http://schemas.microsoft.com/office/drawing/2015/10/21/chartex" xmlns:cx3="http://schemas.microsoft.com/office/drawing/2016/5/9/chartex" xmlns:cx4="http://schemas.microsoft.com/office/drawing/2016/5/10/chartex" xmlns:cx5="http://schemas.microsoft.com/office/drawing/2016/5/11/chartex" xmlns:cx6="http://schemas.microsoft.com/office/drawing/2016/5/12/chartex" xmlns:cx7="http://schemas.microsoft.com/office/drawing/2016/5/13/chartex" xmlns:cx8="http://schemas.microsoft.com/office/drawing/2016/5/14/chartex" xmlns:mc="http://schemas.openxmlformats.org/markup-compatibility/2006" xmlns:aink="http://schemas.microsoft.com/office/drawing/2016/ink" xmlns:am3d="http://schemas.microsoft.com/office/drawing/2017/model3d" xmlns:o="urn:schemas-microsoft-com:office:office" xmlns:r="http://schemas.openxmlformats.org/officeDocument/2006/relationships" xmlns:m="http://schemas.openxmlformats.org/officeDocument/2006/math" xmlns:v="urn:schemas-microsoft-com:vml" xmlns:wp14="http://schemas.microsoft.com/office/word/2010/wordprocessingDrawing" xmlns:wp="http://schemas.openxmlformats.org/drawingml/2006/wordprocessingDrawing" xmlns:w10="urn:schemas-microsoft-com:office:word" xmlns:w="http://schemas.openxmlformats.org/wordprocessingml/2006/main" xmlns:w14="http://schemas.microsoft.com/office/word/2010/wordml" xmlns:w15="http://schemas.microsoft.com/office/word/2012/wordml" xmlns:w16cid="http://schemas.microsoft.com/office/word/2016/wordml/cid" xmlns:w16se="http://schemas.microsoft.com/office/word/2015/wordml/symex" xmlns:wpg="http://schemas.microsoft.com/office/word/2010/wordprocessingGroup" xmlns:wpi="http://schemas.microsoft.com/office/word/2010/wordprocessingInk" xmlns:wne="http://schemas.microsoft.com/office/word/2006/wordml" xmlns:wps="http://schemas.microsoft.com/office/word/2010/wordprocessingShape" mc:Ignorable="w14 w15 w16se w16cid wp14">
+  <w:abstractNum w:abstractNumId="0" w15:restartNumberingAfterBreak="0">
+    <w:nsid w:val="0707414C"/>
+    <w:multiLevelType w:val="hybridMultilevel"/>
+    <w:tmpl w:val="52F018C6"/>
+    <w:lvl w:ilvl="0" w:tplc="2C0A000F">
+      <w:start w:val="1"/>
+      <w:numFmt w:val="decimal"/>
+      <w:lvlText w:val="%1."/>
+      <w:lvlJc w:val="left"/>
+      <w:pPr>
+        <w:ind w:left="720" w:hanging="360"/>
+      </w:pPr>
+    </w:lvl>
+    <w:lvl w:ilvl="1" w:tplc="2C0A0019" w:tentative="1">
+      <w:start w:val="1"/>
+      <w:numFmt w:val="lowerLetter"/>
+      <w:lvlText w:val="%2."/>
+      <w:lvlJc w:val="left"/>
+      <w:pPr>
+        <w:ind w:left="1440" w:hanging="360"/>
+      </w:pPr>
+    </w:lvl>
+    <w:lvl w:ilvl="2" w:tplc="2C0A001B" w:tentative="1">
+      <w:start w:val="1"/>
+      <w:numFmt w:val="lowerRoman"/>
+      <w:lvlText w:val="%3."/>
+      <w:lvlJc w:val="right"/>
+      <w:pPr>
+        <w:ind w:left="2160" w:hanging="180"/>
+      </w:pPr>
+    </w:lvl>
+    <w:lvl w:ilvl="3" w:tplc="2C0A000F" w:tentative="1">
+      <w:start w:val="1"/>
+      <w:numFmt w:val="decimal"/>
+      <w:lvlText w:val="%4."/>
+      <w:lvlJc w:val="left"/>
+      <w:pPr>
+        <w:ind w:left="2880" w:hanging="360"/>
+      </w:pPr>
+    </w:lvl>
+    <w:lvl w:ilvl="4" w:tplc="2C0A0019" w:tentative="1">
+      <w:start w:val="1"/>
+      <w:numFmt w:val="lowerLetter"/>
+      <w:lvlText w:val="%5."/>
+      <w:lvlJc w:val="left"/>
+      <w:pPr>
+        <w:ind w:left="3600" w:hanging="360"/>
+      </w:pPr>
+    </w:lvl>
+    <w:lvl w:ilvl="5" w:tplc="2C0A001B" w:tentative="1">
+      <w:start w:val="1"/>
+      <w:numFmt w:val="lowerRoman"/>
+      <w:lvlText w:val="%6."/>
+      <w:lvlJc w:val="right"/>
+      <w:pPr>
+        <w:ind w:left="4320" w:hanging="180"/>
+      </w:pPr>
+    </w:lvl>
+    <w:lvl w:ilvl="6" w:tplc="2C0A000F" w:tentative="1">
+      <w:start w:val="1"/>
+      <w:numFmt w:val="decimal"/>
+      <w:lvlText w:val="%7."/>
+      <w:lvlJc w:val="left"/>
+      <w:pPr>
+        <w:ind w:left="5040" w:hanging="360"/>
+      </w:pPr>
+    </w:lvl>
+    <w:lvl w:ilvl="7" w:tplc="2C0A0019" w:tentative="1">
+      <w:start w:val="1"/>
+      <w:numFmt w:val="lowerLetter"/>
+      <w:lvlText w:val="%8."/>
+      <w:lvlJc w:val="left"/>
+      <w:pPr>
+        <w:ind w:left="5760" w:hanging="360"/>
+      </w:pPr>
+    </w:lvl>
+    <w:lvl w:ilvl="8" w:tplc="2C0A001B" w:tentative="1">
+      <w:start w:val="1"/>
+      <w:numFmt w:val="lowerRoman"/>
+      <w:lvlText w:val="%9."/>
+      <w:lvlJc w:val="right"/>
+      <w:pPr>
+        <w:ind w:left="6480" w:hanging="180"/>
+      </w:pPr>
+    </w:lvl>
+  </w:abstractNum>
+  <w:abstractNum w:abstractNumId="1" w15:restartNumberingAfterBreak="0">
+    <w:nsid w:val="51044845"/>
+    <w:multiLevelType w:val="hybridMultilevel"/>
+    <w:tmpl w:val="52F018C6"/>
+    <w:lvl w:ilvl="0" w:tplc="2C0A000F">
+      <w:start w:val="1"/>
+      <w:numFmt w:val="decimal"/>
+      <w:lvlText w:val="%1."/>
+      <w:lvlJc w:val="left"/>
+      <w:pPr>
+        <w:ind w:left="720" w:hanging="360"/>
+      </w:pPr>
+    </w:lvl>
+    <w:lvl w:ilvl="1" w:tplc="2C0A0019" w:tentative="1">
+      <w:start w:val="1"/>
+      <w:numFmt w:val="lowerLetter"/>
+      <w:lvlText w:val="%2."/>
+      <w:lvlJc w:val="left"/>
+      <w:pPr>
+        <w:ind w:left="1440" w:hanging="360"/>
+      </w:pPr>
+    </w:lvl>
+    <w:lvl w:ilvl="2" w:tplc="2C0A001B" w:tentative="1">
+      <w:start w:val="1"/>
+      <w:numFmt w:val="lowerRoman"/>
+      <w:lvlText w:val="%3."/>
+      <w:lvlJc w:val="right"/>
+      <w:pPr>
+        <w:ind w:left="2160" w:hanging="180"/>
+      </w:pPr>
+    </w:lvl>
+    <w:lvl w:ilvl="3" w:tplc="2C0A000F" w:tentative="1">
+      <w:start w:val="1"/>
+      <w:numFmt w:val="decimal"/>
+      <w:lvlText w:val="%4."/>
+      <w:lvlJc w:val="left"/>
+      <w:pPr>
+        <w:ind w:left="2880" w:hanging="360"/>
+      </w:pPr>
+    </w:lvl>
+    <w:lvl w:ilvl="4" w:tplc="2C0A0019" w:tentative="1">
+      <w:start w:val="1"/>
+      <w:numFmt w:val="lowerLetter"/>
+      <w:lvlText w:val="%5."/>
+      <w:lvlJc w:val="left"/>
+      <w:pPr>
+        <w:ind w:left="3600" w:hanging="360"/>
+      </w:pPr>
+    </w:lvl>
+    <w:lvl w:ilvl="5" w:tplc="2C0A001B" w:tentative="1">
+      <w:start w:val="1"/>
+      <w:numFmt w:val="lowerRoman"/>
+      <w:lvlText w:val="%6."/>
+      <w:lvlJc w:val="right"/>
+      <w:pPr>
+        <w:ind w:left="4320" w:hanging="180"/>
+      </w:pPr>
+    </w:lvl>
+    <w:lvl w:ilvl="6" w:tplc="2C0A000F" w:tentative="1">
+      <w:start w:val="1"/>
+      <w:numFmt w:val="decimal"/>
+      <w:lvlText w:val="%7."/>
+      <w:lvlJc w:val="left"/>
+      <w:pPr>
+        <w:ind w:left="5040" w:hanging="360"/>
+      </w:pPr>
+    </w:lvl>
+    <w:lvl w:ilvl="7" w:tplc="2C0A0019" w:tentative="1">
+      <w:start w:val="1"/>
+      <w:numFmt w:val="lowerLetter"/>
+      <w:lvlText w:val="%8."/>
+      <w:lvlJc w:val="left"/>
+      <w:pPr>
+        <w:ind w:left="5760" w:hanging="360"/>
+      </w:pPr>
+    </w:lvl>
+    <w:lvl w:ilvl="8" w:tplc="2C0A001B" w:tentative="1">
+      <w:start w:val="1"/>
+      <w:numFmt w:val="lowerRoman"/>
+      <w:lvlText w:val="%9."/>
+      <w:lvlJc w:val="right"/>
+      <w:pPr>
+        <w:ind w:left="6480" w:hanging="180"/>
+      </w:pPr>
+    </w:lvl>
+  </w:abstractNum>
+  <w:num w:numId="1">
+    <w:abstractNumId w:val="0"/>
+  </w:num>
+  <w:num w:numId="2">
+    <w:abstractNumId w:val="1"/>
+  </w:num>
+</w:numbering>
 </file>
 
 <file path=word/styles.xml><?xml version="1.0" encoding="utf-8"?>
@@ -466,6 +971,17 @@
     <w:semiHidden/>
     <w:unhideWhenUsed/>
   </w:style>
+  <w:style w:type="paragraph" w:styleId="Prrafodelista">
+    <w:name w:val="List Paragraph"/>
+    <w:basedOn w:val="Normal"/>
+    <w:uiPriority w:val="34"/>
+    <w:qFormat/>
+    <w:rsid w:val="00697F2A"/>
+    <w:pPr>
+      <w:ind w:left="720"/>
+      <w:contextualSpacing/>
+    </w:pPr>
+  </w:style>
 </w:styles>
 </file>
 

</xml_diff>